<commit_message>
2do ejercicio de tablas
</commit_message>
<xml_diff>
--- a/Tabla 1.docx
+++ b/Tabla 1.docx
@@ -305,6 +305,9 @@
               <w:t>1</w:t>
             </w:r>
             <w:r>
+              <w:rPr>
+                <w:noProof/>
+              </w:rPr>
               <w:fldChar w:fldCharType="end"/>
             </w:r>
             <w:r>
@@ -491,6 +494,9 @@
               <w:t>2</w:t>
             </w:r>
             <w:r>
+              <w:rPr>
+                <w:noProof/>
+              </w:rPr>
               <w:fldChar w:fldCharType="end"/>
             </w:r>
             <w:r>
@@ -507,6 +513,697 @@
         <w:pStyle w:val="Descripcin"/>
       </w:pPr>
     </w:p>
+    <w:tbl>
+      <w:tblPr>
+        <w:tblStyle w:val="Tablaconcuadrcula"/>
+        <w:tblW w:w="0" w:type="auto"/>
+        <w:tblBorders>
+          <w:top w:val="single" w:sz="12" w:space="0" w:color="auto"/>
+          <w:left w:val="single" w:sz="12" w:space="0" w:color="auto"/>
+          <w:bottom w:val="single" w:sz="12" w:space="0" w:color="auto"/>
+          <w:right w:val="single" w:sz="12" w:space="0" w:color="auto"/>
+          <w:insideH w:val="single" w:sz="12" w:space="0" w:color="auto"/>
+          <w:insideV w:val="single" w:sz="12" w:space="0" w:color="auto"/>
+        </w:tblBorders>
+        <w:tblLook w:val="04A0" w:firstRow="1" w:lastRow="0" w:firstColumn="1" w:lastColumn="0" w:noHBand="0" w:noVBand="1"/>
+      </w:tblPr>
+      <w:tblGrid>
+        <w:gridCol w:w="1731"/>
+        <w:gridCol w:w="1538"/>
+        <w:gridCol w:w="2050"/>
+        <w:gridCol w:w="1619"/>
+        <w:gridCol w:w="783"/>
+        <w:gridCol w:w="768"/>
+      </w:tblGrid>
+      <w:tr>
+        <w:trPr>
+          <w:trHeight w:val="454"/>
+        </w:trPr>
+        <w:tc>
+          <w:tcPr>
+            <w:tcW w:w="0" w:type="auto"/>
+            <w:tcBorders>
+              <w:top w:val="nil"/>
+              <w:left w:val="nil"/>
+            </w:tcBorders>
+            <w:vAlign w:val="center"/>
+          </w:tcPr>
+          <w:p>
+            <w:pPr>
+              <w:pStyle w:val="cuerpodetabla"/>
+            </w:pPr>
+          </w:p>
+        </w:tc>
+        <w:tc>
+          <w:tcPr>
+            <w:tcW w:w="0" w:type="auto"/>
+            <w:gridSpan w:val="5"/>
+            <w:vAlign w:val="center"/>
+          </w:tcPr>
+          <w:p>
+            <w:pPr>
+              <w:pStyle w:val="cuerpodetabla"/>
+            </w:pPr>
+            <w:r>
+              <w:t>Datos de asistencia</w:t>
+            </w:r>
+          </w:p>
+        </w:tc>
+      </w:tr>
+      <w:tr>
+        <w:trPr>
+          <w:trHeight w:val="454"/>
+        </w:trPr>
+        <w:tc>
+          <w:tcPr>
+            <w:tcW w:w="0" w:type="auto"/>
+            <w:vMerge w:val="restart"/>
+            <w:vAlign w:val="center"/>
+          </w:tcPr>
+          <w:p>
+            <w:pPr>
+              <w:pStyle w:val="cuerpodetabla"/>
+            </w:pPr>
+            <w:r>
+              <w:t>Fecha junta general</w:t>
+            </w:r>
+          </w:p>
+        </w:tc>
+        <w:tc>
+          <w:tcPr>
+            <w:tcW w:w="0" w:type="auto"/>
+            <w:vMerge w:val="restart"/>
+            <w:vAlign w:val="center"/>
+          </w:tcPr>
+          <w:p>
+            <w:pPr>
+              <w:pStyle w:val="cuerpodetabla"/>
+            </w:pPr>
+            <w:r>
+              <w:t xml:space="preserve">% de </w:t>
+            </w:r>
+          </w:p>
+          <w:p>
+            <w:pPr>
+              <w:pStyle w:val="cuerpodetabla"/>
+            </w:pPr>
+            <w:r>
+              <w:t>presencia física</w:t>
+            </w:r>
+          </w:p>
+        </w:tc>
+        <w:tc>
+          <w:tcPr>
+            <w:tcW w:w="0" w:type="auto"/>
+            <w:vMerge w:val="restart"/>
+            <w:vAlign w:val="center"/>
+          </w:tcPr>
+          <w:p>
+            <w:pPr>
+              <w:pStyle w:val="cuerpodetabla"/>
+            </w:pPr>
+            <w:r>
+              <w:t>% en representación</w:t>
+            </w:r>
+          </w:p>
+        </w:tc>
+        <w:tc>
+          <w:tcPr>
+            <w:tcW w:w="0" w:type="auto"/>
+            <w:gridSpan w:val="2"/>
+            <w:vAlign w:val="center"/>
+          </w:tcPr>
+          <w:p>
+            <w:pPr>
+              <w:pStyle w:val="cuerpodetabla"/>
+            </w:pPr>
+            <w:r>
+              <w:t>% Voto a distancia</w:t>
+            </w:r>
+          </w:p>
+        </w:tc>
+        <w:tc>
+          <w:tcPr>
+            <w:tcW w:w="0" w:type="auto"/>
+            <w:vMerge w:val="restart"/>
+            <w:vAlign w:val="center"/>
+          </w:tcPr>
+          <w:p>
+            <w:pPr>
+              <w:pStyle w:val="cuerpodetabla"/>
+            </w:pPr>
+            <w:r>
+              <w:t>Total</w:t>
+            </w:r>
+          </w:p>
+        </w:tc>
+      </w:tr>
+      <w:tr>
+        <w:trPr>
+          <w:trHeight w:val="454"/>
+        </w:trPr>
+        <w:tc>
+          <w:tcPr>
+            <w:tcW w:w="0" w:type="auto"/>
+            <w:vMerge/>
+            <w:vAlign w:val="center"/>
+          </w:tcPr>
+          <w:p>
+            <w:pPr>
+              <w:pStyle w:val="cuerpodetabla"/>
+            </w:pPr>
+          </w:p>
+        </w:tc>
+        <w:tc>
+          <w:tcPr>
+            <w:tcW w:w="0" w:type="auto"/>
+            <w:vMerge/>
+            <w:vAlign w:val="center"/>
+          </w:tcPr>
+          <w:p>
+            <w:pPr>
+              <w:pStyle w:val="cuerpodetabla"/>
+            </w:pPr>
+          </w:p>
+        </w:tc>
+        <w:tc>
+          <w:tcPr>
+            <w:tcW w:w="0" w:type="auto"/>
+            <w:vMerge/>
+            <w:vAlign w:val="center"/>
+          </w:tcPr>
+          <w:p>
+            <w:pPr>
+              <w:pStyle w:val="cuerpodetabla"/>
+            </w:pPr>
+          </w:p>
+        </w:tc>
+        <w:tc>
+          <w:tcPr>
+            <w:tcW w:w="0" w:type="auto"/>
+            <w:vAlign w:val="center"/>
+          </w:tcPr>
+          <w:p>
+            <w:pPr>
+              <w:pStyle w:val="cuerpodetabla"/>
+            </w:pPr>
+            <w:r>
+              <w:t>Voto electrónico</w:t>
+            </w:r>
+          </w:p>
+        </w:tc>
+        <w:tc>
+          <w:tcPr>
+            <w:tcW w:w="0" w:type="auto"/>
+            <w:vAlign w:val="center"/>
+          </w:tcPr>
+          <w:p>
+            <w:pPr>
+              <w:pStyle w:val="cuerpodetabla"/>
+            </w:pPr>
+            <w:r>
+              <w:t>Otros</w:t>
+            </w:r>
+          </w:p>
+        </w:tc>
+        <w:tc>
+          <w:tcPr>
+            <w:tcW w:w="0" w:type="auto"/>
+            <w:vMerge/>
+            <w:vAlign w:val="center"/>
+          </w:tcPr>
+          <w:p>
+            <w:pPr>
+              <w:pStyle w:val="cuerpodetabla"/>
+            </w:pPr>
+          </w:p>
+        </w:tc>
+      </w:tr>
+      <w:tr>
+        <w:trPr>
+          <w:trHeight w:val="454"/>
+        </w:trPr>
+        <w:tc>
+          <w:tcPr>
+            <w:tcW w:w="0" w:type="auto"/>
+            <w:vAlign w:val="center"/>
+          </w:tcPr>
+          <w:p>
+            <w:pPr>
+              <w:pStyle w:val="cuerpodetabla"/>
+            </w:pPr>
+            <w:r>
+              <w:t>20-05-2016</w:t>
+            </w:r>
+          </w:p>
+        </w:tc>
+        <w:tc>
+          <w:tcPr>
+            <w:tcW w:w="0" w:type="auto"/>
+            <w:vAlign w:val="center"/>
+          </w:tcPr>
+          <w:p>
+            <w:pPr>
+              <w:pStyle w:val="cuerpodetabla"/>
+            </w:pPr>
+            <w:r>
+              <w:t>20,44</w:t>
+            </w:r>
+          </w:p>
+        </w:tc>
+        <w:tc>
+          <w:tcPr>
+            <w:tcW w:w="0" w:type="auto"/>
+            <w:vAlign w:val="center"/>
+          </w:tcPr>
+          <w:p>
+            <w:pPr>
+              <w:pStyle w:val="cuerpodetabla"/>
+            </w:pPr>
+            <w:r>
+              <w:t>32,43</w:t>
+            </w:r>
+          </w:p>
+        </w:tc>
+        <w:tc>
+          <w:tcPr>
+            <w:tcW w:w="0" w:type="auto"/>
+            <w:vAlign w:val="center"/>
+          </w:tcPr>
+          <w:p>
+            <w:pPr>
+              <w:pStyle w:val="cuerpodetabla"/>
+            </w:pPr>
+            <w:r>
+              <w:t>0,02</w:t>
+            </w:r>
+          </w:p>
+        </w:tc>
+        <w:tc>
+          <w:tcPr>
+            <w:tcW w:w="0" w:type="auto"/>
+            <w:vAlign w:val="center"/>
+          </w:tcPr>
+          <w:p>
+            <w:pPr>
+              <w:pStyle w:val="cuerpodetabla"/>
+            </w:pPr>
+            <w:r>
+              <w:t>1,53</w:t>
+            </w:r>
+          </w:p>
+        </w:tc>
+        <w:tc>
+          <w:tcPr>
+            <w:tcW w:w="0" w:type="auto"/>
+            <w:vAlign w:val="center"/>
+          </w:tcPr>
+          <w:p>
+            <w:pPr>
+              <w:pStyle w:val="cuerpodetabla"/>
+            </w:pPr>
+            <w:r>
+              <w:t>54,42</w:t>
+            </w:r>
+          </w:p>
+        </w:tc>
+      </w:tr>
+      <w:tr>
+        <w:trPr>
+          <w:trHeight w:val="454"/>
+        </w:trPr>
+        <w:tc>
+          <w:tcPr>
+            <w:tcW w:w="0" w:type="auto"/>
+            <w:vAlign w:val="center"/>
+          </w:tcPr>
+          <w:p>
+            <w:pPr>
+              <w:pStyle w:val="cuerpodetabla"/>
+            </w:pPr>
+            <w:r>
+              <w:t>19-05-2019</w:t>
+            </w:r>
+          </w:p>
+        </w:tc>
+        <w:tc>
+          <w:tcPr>
+            <w:tcW w:w="0" w:type="auto"/>
+            <w:vAlign w:val="center"/>
+          </w:tcPr>
+          <w:p>
+            <w:pPr>
+              <w:pStyle w:val="cuerpodetabla"/>
+            </w:pPr>
+            <w:r>
+              <w:t>8,35</w:t>
+            </w:r>
+          </w:p>
+        </w:tc>
+        <w:tc>
+          <w:tcPr>
+            <w:tcW w:w="0" w:type="auto"/>
+            <w:vAlign w:val="center"/>
+          </w:tcPr>
+          <w:p>
+            <w:pPr>
+              <w:pStyle w:val="cuerpodetabla"/>
+            </w:pPr>
+            <w:r>
+              <w:t>47,74</w:t>
+            </w:r>
+          </w:p>
+        </w:tc>
+        <w:tc>
+          <w:tcPr>
+            <w:tcW w:w="0" w:type="auto"/>
+            <w:vAlign w:val="center"/>
+          </w:tcPr>
+          <w:p>
+            <w:pPr>
+              <w:pStyle w:val="cuerpodetabla"/>
+            </w:pPr>
+            <w:r>
+              <w:t>0,02</w:t>
+            </w:r>
+          </w:p>
+        </w:tc>
+        <w:tc>
+          <w:tcPr>
+            <w:tcW w:w="0" w:type="auto"/>
+            <w:vAlign w:val="center"/>
+          </w:tcPr>
+          <w:p>
+            <w:pPr>
+              <w:pStyle w:val="cuerpodetabla"/>
+            </w:pPr>
+            <w:r>
+              <w:t>1,84</w:t>
+            </w:r>
+          </w:p>
+        </w:tc>
+        <w:tc>
+          <w:tcPr>
+            <w:tcW w:w="0" w:type="auto"/>
+            <w:vAlign w:val="center"/>
+          </w:tcPr>
+          <w:p>
+            <w:pPr>
+              <w:pStyle w:val="cuerpodetabla"/>
+            </w:pPr>
+            <w:r>
+              <w:t>56,99</w:t>
+            </w:r>
+          </w:p>
+        </w:tc>
+      </w:tr>
+    </w:tbl>
+    <w:p/>
+    <w:p>
+      <w:pPr>
+        <w:pStyle w:val="ttitulosverticales"/>
+      </w:pPr>
+    </w:p>
+    <w:tbl>
+      <w:tblPr>
+        <w:tblStyle w:val="Tablaconcuadrcula"/>
+        <w:tblW w:w="4999" w:type="pct"/>
+        <w:tblBorders>
+          <w:top w:val="single" w:sz="12" w:space="0" w:color="ED7D31" w:themeColor="accent2"/>
+          <w:left w:val="single" w:sz="12" w:space="0" w:color="ED7D31" w:themeColor="accent2"/>
+          <w:bottom w:val="single" w:sz="12" w:space="0" w:color="ED7D31" w:themeColor="accent2"/>
+          <w:right w:val="single" w:sz="12" w:space="0" w:color="ED7D31" w:themeColor="accent2"/>
+          <w:insideH w:val="single" w:sz="12" w:space="0" w:color="ED7D31" w:themeColor="accent2"/>
+          <w:insideV w:val="single" w:sz="12" w:space="0" w:color="ED7D31" w:themeColor="accent2"/>
+        </w:tblBorders>
+        <w:tblLook w:val="04A0" w:firstRow="1" w:lastRow="0" w:firstColumn="1" w:lastColumn="0" w:noHBand="0" w:noVBand="1"/>
+      </w:tblPr>
+      <w:tblGrid>
+        <w:gridCol w:w="697"/>
+        <w:gridCol w:w="4968"/>
+        <w:gridCol w:w="1411"/>
+        <w:gridCol w:w="1411"/>
+      </w:tblGrid>
+      <w:tr>
+        <w:tc>
+          <w:tcPr>
+            <w:tcW w:w="3337" w:type="pct"/>
+            <w:gridSpan w:val="2"/>
+            <w:tcBorders>
+              <w:top w:val="nil"/>
+              <w:left w:val="nil"/>
+            </w:tcBorders>
+          </w:tcPr>
+          <w:p/>
+        </w:tc>
+        <w:tc>
+          <w:tcPr>
+            <w:tcW w:w="831" w:type="pct"/>
+          </w:tcPr>
+          <w:p>
+            <w:pPr>
+              <w:pStyle w:val="CuerpodelaTabla"/>
+            </w:pPr>
+            <w:r>
+              <w:t>Junio /Julio</w:t>
+            </w:r>
+          </w:p>
+          <w:p>
+            <w:pPr>
+              <w:pStyle w:val="CuerpodelaTabla"/>
+            </w:pPr>
+            <w:r>
+              <w:t>2017</w:t>
+            </w:r>
+          </w:p>
+        </w:tc>
+        <w:tc>
+          <w:tcPr>
+            <w:tcW w:w="831" w:type="pct"/>
+          </w:tcPr>
+          <w:p>
+            <w:pPr>
+              <w:pStyle w:val="CuerpodelaTabla"/>
+            </w:pPr>
+            <w:r>
+              <w:t>Dic 2017 /</w:t>
+            </w:r>
+          </w:p>
+          <w:p>
+            <w:pPr>
+              <w:pStyle w:val="CuerpodelaTabla"/>
+            </w:pPr>
+            <w:r>
+              <w:t>Enero 2018</w:t>
+            </w:r>
+          </w:p>
+        </w:tc>
+      </w:tr>
+      <w:tr>
+        <w:trPr>
+          <w:cantSplit/>
+          <w:trHeight w:val="1984"/>
+        </w:trPr>
+        <w:tc>
+          <w:tcPr>
+            <w:tcW w:w="411" w:type="pct"/>
+            <w:textDirection w:val="btLr"/>
+            <w:vAlign w:val="center"/>
+          </w:tcPr>
+          <w:p>
+            <w:pPr>
+              <w:pStyle w:val="ttitulosverticales"/>
+            </w:pPr>
+            <w:r>
+              <w:t>RETRIBUCIONES</w:t>
+            </w:r>
+          </w:p>
+          <w:p>
+            <w:pPr>
+              <w:pStyle w:val="ttitulosverticales"/>
+            </w:pPr>
+            <w:r>
+              <w:t>EN EFECTIVO</w:t>
+            </w:r>
+          </w:p>
+        </w:tc>
+        <w:tc>
+          <w:tcPr>
+            <w:tcW w:w="2926" w:type="pct"/>
+            <w:vAlign w:val="center"/>
+          </w:tcPr>
+          <w:p>
+            <w:pPr>
+              <w:pStyle w:val="CuerpodelaTabla"/>
+              <w:spacing w:after="120"/>
+              <w:jc w:val="left"/>
+            </w:pPr>
+            <w:r>
+              <w:t>Titulares que aceptaron compromiso de compra</w:t>
+            </w:r>
+          </w:p>
+          <w:p>
+            <w:pPr>
+              <w:pStyle w:val="CuerpodelaTabla"/>
+              <w:spacing w:after="120"/>
+              <w:jc w:val="left"/>
+            </w:pPr>
+            <w:r>
+              <w:t>Fin del plazo para la venta</w:t>
+            </w:r>
+          </w:p>
+        </w:tc>
+        <w:tc>
+          <w:tcPr>
+            <w:tcW w:w="831" w:type="pct"/>
+            <w:vAlign w:val="center"/>
+          </w:tcPr>
+          <w:p>
+            <w:pPr>
+              <w:pStyle w:val="CuerpodelaTabla"/>
+              <w:spacing w:after="120"/>
+            </w:pPr>
+            <w:r>
+              <w:t>29,62%</w:t>
+            </w:r>
+          </w:p>
+          <w:p>
+            <w:pPr>
+              <w:pStyle w:val="CuerpodelaTabla"/>
+              <w:spacing w:after="120"/>
+            </w:pPr>
+            <w:r>
+              <w:t>23 junio</w:t>
+            </w:r>
+          </w:p>
+        </w:tc>
+        <w:tc>
+          <w:tcPr>
+            <w:tcW w:w="831" w:type="pct"/>
+            <w:vAlign w:val="center"/>
+          </w:tcPr>
+          <w:p>
+            <w:pPr>
+              <w:pStyle w:val="CuerpodelaTabla"/>
+              <w:spacing w:after="120"/>
+            </w:pPr>
+            <w:r>
+              <w:t>25,41%</w:t>
+            </w:r>
+          </w:p>
+          <w:p>
+            <w:pPr>
+              <w:pStyle w:val="CuerpodelaTabla"/>
+              <w:spacing w:after="120"/>
+            </w:pPr>
+            <w:r>
+              <w:t>29 diciembre</w:t>
+            </w:r>
+          </w:p>
+        </w:tc>
+      </w:tr>
+      <w:tr>
+        <w:trPr>
+          <w:cantSplit/>
+          <w:trHeight w:val="1984"/>
+        </w:trPr>
+        <w:tc>
+          <w:tcPr>
+            <w:tcW w:w="411" w:type="pct"/>
+            <w:textDirection w:val="btLr"/>
+            <w:vAlign w:val="center"/>
+          </w:tcPr>
+          <w:p>
+            <w:pPr>
+              <w:pStyle w:val="ttitulosverticales"/>
+            </w:pPr>
+            <w:r>
+              <w:t>RETRIBUCIONES</w:t>
+            </w:r>
+          </w:p>
+          <w:p>
+            <w:pPr>
+              <w:pStyle w:val="ttitulosverticales"/>
+            </w:pPr>
+            <w:r>
+              <w:t>EN ACCIONES</w:t>
+            </w:r>
+          </w:p>
+        </w:tc>
+        <w:tc>
+          <w:tcPr>
+            <w:tcW w:w="2926" w:type="pct"/>
+            <w:vAlign w:val="center"/>
+          </w:tcPr>
+          <w:p>
+            <w:pPr>
+              <w:pStyle w:val="CuerpodelaTabla"/>
+              <w:spacing w:after="120"/>
+            </w:pPr>
+            <w:r>
+              <w:t>Titulares que optaron por recibir acciones</w:t>
+            </w:r>
+          </w:p>
+          <w:p>
+            <w:pPr>
+              <w:pStyle w:val="CuerpodelaTabla"/>
+              <w:spacing w:after="120"/>
+            </w:pPr>
+            <w:r>
+              <w:t>Número de derechos para la adquisición de acciones</w:t>
+            </w:r>
+          </w:p>
+        </w:tc>
+        <w:tc>
+          <w:tcPr>
+            <w:tcW w:w="831" w:type="pct"/>
+            <w:vAlign w:val="center"/>
+          </w:tcPr>
+          <w:p>
+            <w:pPr>
+              <w:pStyle w:val="CuerpodelaTabla"/>
+              <w:spacing w:after="120"/>
+            </w:pPr>
+            <w:r>
+              <w:t>70,47%</w:t>
+            </w:r>
+          </w:p>
+          <w:p>
+            <w:pPr>
+              <w:pStyle w:val="CuerpodelaTabla"/>
+              <w:spacing w:after="120"/>
+            </w:pPr>
+            <w:r>
+              <w:t>34</w:t>
+            </w:r>
+          </w:p>
+        </w:tc>
+        <w:tc>
+          <w:tcPr>
+            <w:tcW w:w="831" w:type="pct"/>
+            <w:vAlign w:val="center"/>
+          </w:tcPr>
+          <w:p>
+            <w:pPr>
+              <w:pStyle w:val="CuerpodelaTabla"/>
+              <w:spacing w:after="120"/>
+            </w:pPr>
+            <w:r>
+              <w:t>74,12%</w:t>
+            </w:r>
+          </w:p>
+          <w:p>
+            <w:pPr>
+              <w:pStyle w:val="CuerpodelaTabla"/>
+              <w:spacing w:after="120"/>
+            </w:pPr>
+            <w:r>
+              <w:t>39</w:t>
+            </w:r>
+          </w:p>
+        </w:tc>
+      </w:tr>
+    </w:tbl>
     <w:p/>
     <w:sectPr>
       <w:pgSz w:w="11906" w:h="16838"/>
@@ -1213,6 +1910,57 @@
       <w:u w:val="single"/>
     </w:rPr>
   </w:style>
+  <w:style w:type="paragraph" w:customStyle="1" w:styleId="cuerpodetabla">
+    <w:name w:val="cuerpodetabla"/>
+    <w:qFormat/>
+    <w:rsid w:val="00A16AC2"/>
+    <w:pPr>
+      <w:spacing w:after="0" w:line="240" w:lineRule="auto"/>
+      <w:jc w:val="center"/>
+    </w:pPr>
+    <w:rPr>
+      <w:rFonts w:ascii="Century" w:hAnsi="Century"/>
+      <w:b/>
+    </w:rPr>
+  </w:style>
+  <w:style w:type="paragraph" w:customStyle="1" w:styleId="Default">
+    <w:name w:val="Default"/>
+    <w:rsid w:val="00C71141"/>
+    <w:pPr>
+      <w:autoSpaceDE w:val="0"/>
+      <w:autoSpaceDN w:val="0"/>
+      <w:adjustRightInd w:val="0"/>
+      <w:spacing w:after="0" w:line="240" w:lineRule="auto"/>
+    </w:pPr>
+    <w:rPr>
+      <w:rFonts w:ascii="Arial" w:hAnsi="Arial" w:cs="Arial"/>
+      <w:color w:val="000000"/>
+      <w:sz w:val="24"/>
+      <w:szCs w:val="24"/>
+    </w:rPr>
+  </w:style>
+  <w:style w:type="paragraph" w:customStyle="1" w:styleId="CuerpodelaTabla">
+    <w:name w:val="CuerpodelaTabla"/>
+    <w:qFormat/>
+    <w:rsid w:val="00C71141"/>
+    <w:pPr>
+      <w:jc w:val="center"/>
+    </w:pPr>
+    <w:rPr>
+      <w:rFonts w:ascii="Arial Narrow" w:hAnsi="Arial Narrow"/>
+      <w:sz w:val="20"/>
+    </w:rPr>
+  </w:style>
+  <w:style w:type="paragraph" w:customStyle="1" w:styleId="ttitulosverticales">
+    <w:name w:val="ttitulosverticales"/>
+    <w:basedOn w:val="CuerpodelaTabla"/>
+    <w:qFormat/>
+    <w:rsid w:val="00C71141"/>
+    <w:rPr>
+      <w:b/>
+      <w:smallCaps/>
+    </w:rPr>
+  </w:style>
 </w:styles>
 </file>
 

</xml_diff>